<commit_message>
Update SAE Paper Introduction.docx
</commit_message>
<xml_diff>
--- a/files/SAE Paper Introduction.docx
+++ b/files/SAE Paper Introduction.docx
@@ -30,24 +30,77 @@
           <w:szCs w:val="24"/>
         </w:rPr>
       </w:pPr>
-    </w:p>
-    <w:p>
-      <w:pPr>
-        <w:rPr>
-          <w:rFonts w:ascii="Times New Roman" w:hAnsi="Times New Roman" w:cs="Times New Roman"/>
-          <w:b/>
-          <w:sz w:val="24"/>
-          <w:szCs w:val="24"/>
-        </w:rPr>
-      </w:pPr>
-      <w:r>
-        <w:rPr>
-          <w:rFonts w:ascii="Times New Roman" w:hAnsi="Times New Roman" w:cs="Times New Roman"/>
-          <w:b/>
-          <w:sz w:val="24"/>
-          <w:szCs w:val="24"/>
-        </w:rPr>
-        <w:t xml:space="preserve">Problem Statement </w:t>
+      <w:r>
+        <w:rPr>
+          <w:rFonts w:ascii="Times New Roman" w:hAnsi="Times New Roman" w:cs="Times New Roman"/>
+          <w:sz w:val="24"/>
+          <w:szCs w:val="24"/>
+        </w:rPr>
+        <w:t>Road</w:t>
+      </w:r>
+      <w:r>
+        <w:rPr>
+          <w:rFonts w:ascii="Times New Roman" w:hAnsi="Times New Roman" w:cs="Times New Roman"/>
+          <w:sz w:val="24"/>
+          <w:szCs w:val="24"/>
+        </w:rPr>
+        <w:t xml:space="preserve"> geometries play a circumstantial role in designing</w:t>
+      </w:r>
+      <w:r>
+        <w:rPr>
+          <w:rFonts w:ascii="Times New Roman" w:hAnsi="Times New Roman" w:cs="Times New Roman"/>
+          <w:sz w:val="24"/>
+          <w:szCs w:val="24"/>
+        </w:rPr>
+        <w:t xml:space="preserve"> </w:t>
+      </w:r>
+      <w:r>
+        <w:rPr>
+          <w:rFonts w:ascii="Times New Roman" w:hAnsi="Times New Roman" w:cs="Times New Roman"/>
+          <w:sz w:val="24"/>
+          <w:szCs w:val="24"/>
+        </w:rPr>
+        <w:t xml:space="preserve">for transportation. In autonomous vehicles, the current level of vehicle autonomy depends heavily on light sensors or radar sensor for detecting both objects and lane markings on the road. Based on this sensor information, vehicles are able to generate </w:t>
+      </w:r>
+      <w:r>
+        <w:rPr>
+          <w:rFonts w:ascii="Times New Roman" w:hAnsi="Times New Roman" w:cs="Times New Roman"/>
+          <w:sz w:val="24"/>
+          <w:szCs w:val="24"/>
+        </w:rPr>
+        <w:t>trajectory</w:t>
+      </w:r>
+      <w:r>
+        <w:rPr>
+          <w:rFonts w:ascii="Times New Roman" w:hAnsi="Times New Roman" w:cs="Times New Roman"/>
+          <w:sz w:val="24"/>
+          <w:szCs w:val="24"/>
+        </w:rPr>
+        <w:t xml:space="preserve"> approximations of where the vehicle should be going. These path approximations tend to be based off clothoids, polynomials, and piece-wise functions</w:t>
+      </w:r>
+      <w:r>
+        <w:rPr>
+          <w:rFonts w:ascii="Times New Roman" w:hAnsi="Times New Roman" w:cs="Times New Roman"/>
+          <w:sz w:val="24"/>
+          <w:szCs w:val="24"/>
+        </w:rPr>
+        <w:t xml:space="preserve"> [] [] []. However, trajectories can also be generated from offline information that comes from different media such as GPS or geospatial data. </w:t>
+      </w:r>
+      <w:r>
+        <w:rPr>
+          <w:rFonts w:ascii="Times New Roman" w:hAnsi="Times New Roman" w:cs="Times New Roman"/>
+          <w:sz w:val="24"/>
+          <w:szCs w:val="24"/>
+        </w:rPr>
+        <w:t>Therefore, o</w:t>
+      </w:r>
+      <w:r>
+        <w:rPr>
+          <w:rFonts w:ascii="Times New Roman" w:hAnsi="Times New Roman" w:cs="Times New Roman"/>
+          <w:sz w:val="24"/>
+          <w:szCs w:val="24"/>
+        </w:rPr>
+        <w:t xml:space="preserve">ffline data provides a static calculation of the trajectories a vehicle should have regardless of any sensor error that vehicles could encounter during their trajectory calculations.  </w:t>
       </w:r>
     </w:p>
     <w:p>
@@ -55,7 +108,6 @@
         <w:jc w:val="both"/>
         <w:rPr>
           <w:rFonts w:ascii="Times New Roman" w:hAnsi="Times New Roman" w:cs="Times New Roman"/>
-          <w:b/>
           <w:sz w:val="24"/>
           <w:szCs w:val="24"/>
         </w:rPr>
@@ -63,11 +115,93 @@
       <w:r>
         <w:rPr>
           <w:rFonts w:ascii="Times New Roman" w:hAnsi="Times New Roman" w:cs="Times New Roman"/>
-          <w:b/>
-          <w:sz w:val="24"/>
-          <w:szCs w:val="24"/>
-        </w:rPr>
-        <w:t>Your problem statement should be a natural conclusion of your introduction</w:t>
+          <w:bCs/>
+          <w:sz w:val="24"/>
+          <w:szCs w:val="24"/>
+        </w:rPr>
+        <w:t>Thus, t</w:t>
+      </w:r>
+      <w:r>
+        <w:rPr>
+          <w:rFonts w:ascii="Times New Roman" w:hAnsi="Times New Roman" w:cs="Times New Roman"/>
+          <w:bCs/>
+          <w:sz w:val="24"/>
+          <w:szCs w:val="24"/>
+        </w:rPr>
+        <w:t xml:space="preserve">he objective of this research study is to develop a deterministic technique for identifying the centerline path of travel lanes using smooth, differentiable, parametric equations and geospatial road data. </w:t>
+      </w:r>
+      <w:r>
+        <w:rPr>
+          <w:rFonts w:ascii="Times New Roman" w:hAnsi="Times New Roman" w:cs="Times New Roman"/>
+          <w:bCs/>
+          <w:sz w:val="24"/>
+          <w:szCs w:val="24"/>
+        </w:rPr>
+        <w:t xml:space="preserve"> </w:t>
+      </w:r>
+      <w:r>
+        <w:rPr>
+          <w:rFonts w:ascii="Times New Roman" w:hAnsi="Times New Roman" w:cs="Times New Roman"/>
+          <w:sz w:val="24"/>
+          <w:szCs w:val="24"/>
+        </w:rPr>
+        <w:t>The rest of this</w:t>
+      </w:r>
+      <w:r>
+        <w:rPr>
+          <w:rFonts w:ascii="Times New Roman" w:hAnsi="Times New Roman" w:cs="Times New Roman"/>
+          <w:sz w:val="24"/>
+          <w:szCs w:val="24"/>
+        </w:rPr>
+        <w:t xml:space="preserve"> paper is composed of the following s</w:t>
+      </w:r>
+      <w:r>
+        <w:rPr>
+          <w:rFonts w:ascii="Times New Roman" w:hAnsi="Times New Roman" w:cs="Times New Roman"/>
+          <w:sz w:val="24"/>
+          <w:szCs w:val="24"/>
+        </w:rPr>
+        <w:t>ections:</w:t>
+      </w:r>
+      <w:r>
+        <w:rPr>
+          <w:rFonts w:ascii="Times New Roman" w:hAnsi="Times New Roman" w:cs="Times New Roman"/>
+          <w:sz w:val="24"/>
+          <w:szCs w:val="24"/>
+        </w:rPr>
+        <w:t xml:space="preserve"> </w:t>
+      </w:r>
+      <w:r>
+        <w:rPr>
+          <w:rFonts w:ascii="Times New Roman" w:hAnsi="Times New Roman" w:cs="Times New Roman"/>
+          <w:sz w:val="24"/>
+          <w:szCs w:val="24"/>
+        </w:rPr>
+        <w:t>Trajectory Generation Background, Problem Solution, R</w:t>
+      </w:r>
+      <w:r>
+        <w:rPr>
+          <w:rFonts w:ascii="Times New Roman" w:hAnsi="Times New Roman" w:cs="Times New Roman"/>
+          <w:sz w:val="24"/>
+          <w:szCs w:val="24"/>
+        </w:rPr>
+        <w:t xml:space="preserve">ecommendations and </w:t>
+      </w:r>
+      <w:r>
+        <w:rPr>
+          <w:rFonts w:ascii="Times New Roman" w:hAnsi="Times New Roman" w:cs="Times New Roman"/>
+          <w:sz w:val="24"/>
+          <w:szCs w:val="24"/>
+        </w:rPr>
+        <w:t>C</w:t>
+      </w:r>
+      <w:r>
+        <w:rPr>
+          <w:rFonts w:ascii="Times New Roman" w:hAnsi="Times New Roman" w:cs="Times New Roman"/>
+          <w:sz w:val="24"/>
+          <w:szCs w:val="24"/>
+        </w:rPr>
+        <w:t>onclusions.</w:t>
       </w:r>
     </w:p>
     <w:p>
@@ -80,14 +214,15 @@
           <w:szCs w:val="24"/>
         </w:rPr>
       </w:pPr>
-      <w:r>
-        <w:rPr>
-          <w:rFonts w:ascii="Times New Roman" w:hAnsi="Times New Roman" w:cs="Times New Roman"/>
-          <w:bCs/>
-          <w:sz w:val="24"/>
-          <w:szCs w:val="24"/>
-        </w:rPr>
-        <w:t xml:space="preserve">The objective of this research study is to develop a deterministic technique for identifying the centerline path of travel lanes using smooth, differentiable, parametric equations and geospatial road data. </w:t>
+      <w:bookmarkStart w:id="0" w:name="_GoBack"/>
+      <w:bookmarkEnd w:id="0"/>
+      <w:r>
+        <w:rPr>
+          <w:rFonts w:ascii="Times New Roman" w:hAnsi="Times New Roman" w:cs="Times New Roman"/>
+          <w:sz w:val="24"/>
+          <w:szCs w:val="24"/>
+        </w:rPr>
+        <w:t xml:space="preserve"> </w:t>
       </w:r>
     </w:p>
     <w:p>
@@ -99,19 +234,28 @@
           <w:szCs w:val="24"/>
         </w:rPr>
       </w:pPr>
-      <w:r>
-        <w:rPr>
-          <w:rFonts w:ascii="Times New Roman" w:hAnsi="Times New Roman" w:cs="Times New Roman"/>
-          <w:sz w:val="24"/>
-          <w:szCs w:val="24"/>
-        </w:rPr>
-        <w:t>The problem formulation involves generating an offline path that minimizes the data size needed to traverse a curved road.</w:t>
-      </w:r>
     </w:p>
     <w:p>
-      <w:bookmarkStart w:id="0" w:name="_GoBack"/>
-      <w:bookmarkEnd w:id="0"/>
+      <w:pPr>
+        <w:jc w:val="both"/>
+        <w:rPr>
+          <w:rFonts w:ascii="Times New Roman" w:hAnsi="Times New Roman" w:cs="Times New Roman"/>
+          <w:sz w:val="24"/>
+          <w:szCs w:val="24"/>
+        </w:rPr>
+      </w:pPr>
     </w:p>
+    <w:p>
+      <w:pPr>
+        <w:jc w:val="both"/>
+        <w:rPr>
+          <w:rFonts w:ascii="Times New Roman" w:hAnsi="Times New Roman" w:cs="Times New Roman"/>
+          <w:sz w:val="24"/>
+          <w:szCs w:val="24"/>
+        </w:rPr>
+      </w:pPr>
+    </w:p>
+    <w:p/>
     <w:sectPr>
       <w:pgSz w:w="12240" w:h="15840"/>
       <w:pgMar w:top="1440" w:right="1440" w:bottom="1440" w:left="1440" w:header="720" w:footer="720" w:gutter="0"/>

</xml_diff>